<commit_message>
updated email template and instruction images
</commit_message>
<xml_diff>
--- a/docs/Email Instructions/Email template.docx
+++ b/docs/Email Instructions/Email template.docx
@@ -15,62 +15,91 @@
         <w:t xml:space="preserve">are about </w:t>
       </w:r>
       <w:r>
-        <w:t>to login using VeriLeap verification software. Please replace one of your password gesture with our One-Time-Password (OTP) g</w:t>
-      </w:r>
-      <w:r>
-        <w:t>esture as attached to the email when you are prompted to input your gestures.</w:t>
+        <w:t xml:space="preserve">to login using </w:t>
+      </w:r>
+      <w:proofErr w:type="spellStart"/>
+      <w:r>
+        <w:t>VeriLeap</w:t>
+      </w:r>
+      <w:proofErr w:type="spellEnd"/>
+      <w:r>
+        <w:t xml:space="preserve"> verification software. Please replace one of your password gesture with our One-Time-Password (OTP) g</w:t>
+      </w:r>
+      <w:r>
+        <w:t>esture as shown below (also attached</w:t>
+      </w:r>
+      <w:r>
+        <w:t xml:space="preserve"> to the email</w:t>
+      </w:r>
+      <w:r>
+        <w:t>)</w:t>
+      </w:r>
+      <w:r>
+        <w:t xml:space="preserve"> when you are prompted to input your gestures.</w:t>
       </w:r>
     </w:p>
     <w:p>
       <w:r>
-        <w:t xml:space="preserve">If you did not attempt to login, your account details could be compromised as someone could be attempting to break into your account. Please login and change your password (gestures). </w:t>
+        <w:t>If you did not attempt to login, your account details could</w:t>
+      </w:r>
+      <w:r>
+        <w:t xml:space="preserve"> have</w:t>
+      </w:r>
+      <w:r>
+        <w:t xml:space="preserve"> be</w:t>
+      </w:r>
+      <w:r>
+        <w:t xml:space="preserve">en compromised. </w:t>
+      </w:r>
+      <w:r>
+        <w:t xml:space="preserve">Please login and </w:t>
+      </w:r>
+      <w:r>
+        <w:t>change your password (gestures) immediately.</w:t>
+      </w:r>
+      <w:bookmarkStart w:id="0" w:name="_GoBack"/>
+      <w:bookmarkEnd w:id="0"/>
+      <w:r>
+        <w:t xml:space="preserve"> </w:t>
       </w:r>
     </w:p>
     <w:p>
       <w:r>
         <w:t>Step 1: Place your Leap Motion device in this orientation</w:t>
       </w:r>
-      <w:r>
-        <w:pict>
-          <v:shapetype id="_x0000_t75" coordsize="21600,21600" o:spt="75" o:preferrelative="t" path="m@4@5l@4@11@9@11@9@5xe" filled="f" stroked="f">
-            <v:stroke joinstyle="miter"/>
-            <v:formulas>
-              <v:f eqn="if lineDrawn pixelLineWidth 0"/>
-              <v:f eqn="sum @0 1 0"/>
-              <v:f eqn="sum 0 0 @1"/>
-              <v:f eqn="prod @2 1 2"/>
-              <v:f eqn="prod @3 21600 pixelWidth"/>
-              <v:f eqn="prod @3 21600 pixelHeight"/>
-              <v:f eqn="sum @0 0 1"/>
-              <v:f eqn="prod @6 1 2"/>
-              <v:f eqn="prod @7 21600 pixelWidth"/>
-              <v:f eqn="sum @8 21600 0"/>
-              <v:f eqn="prod @7 21600 pixelHeight"/>
-              <v:f eqn="sum @10 21600 0"/>
-            </v:formulas>
-            <v:path o:extrusionok="f" gradientshapeok="t" o:connecttype="rect"/>
-            <o:lock v:ext="edit" aspectratio="t"/>
-          </v:shapetype>
-          <v:shape id="_x0000_i1025" type="#_x0000_t75" style="width:451pt;height:300.1pt">
-            <v:imagedata r:id="rId5" o:title="Orientation"/>
-          </v:shape>
-        </w:pict>
-      </w:r>
     </w:p>
     <w:p>
       <w:r>
-        <w:t>Step 2: Place your hand as shown over the device</w:t>
-      </w:r>
-      <w:bookmarkStart w:id="0" w:name="_GoBack"/>
-      <w:bookmarkEnd w:id="0"/>
+        <w:t>&lt;</w:t>
+      </w:r>
+      <w:proofErr w:type="gramStart"/>
+      <w:r>
+        <w:t>input</w:t>
+      </w:r>
+      <w:proofErr w:type="gramEnd"/>
+      <w:r>
+        <w:t xml:space="preserve"> orientation.jpg&gt;</w:t>
+      </w:r>
     </w:p>
     <w:p>
       <w:r>
+        <w:t>Step 2: Place your hand as shown over the device</w:t>
+      </w:r>
+    </w:p>
+    <w:p>
+      <w:r>
+        <w:t>&lt;input random image from the set &lt;Gesture 1/Gesture 2/Gesture 3/ Gesture 4/ Gesture 5/ Gesture 6.png&gt;</w:t>
+      </w:r>
+    </w:p>
+    <w:p>
+      <w:r>
         <w:t>-</w:t>
       </w:r>
+      <w:proofErr w:type="spellStart"/>
       <w:r>
         <w:t>VeriLeap</w:t>
       </w:r>
+      <w:proofErr w:type="spellEnd"/>
     </w:p>
     <w:sectPr>
       <w:pgSz w:w="11906" w:h="16838"/>

</xml_diff>